<commit_message>
New Use Case Uploaded
</commit_message>
<xml_diff>
--- a/Classroom Scheduler Description.docx
+++ b/Classroom Scheduler Description.docx
@@ -80,23 +80,7 @@
           <w:sz w:val="32"/>
           <w:szCs w:val="32"/>
         </w:rPr>
-        <w:t xml:space="preserve">It is a </w:t>
-      </w:r>
-      <w:proofErr w:type="gramStart"/>
-      <w:r>
-        <w:rPr>
-          <w:sz w:val="32"/>
-          <w:szCs w:val="32"/>
-        </w:rPr>
-        <w:t>web based</w:t>
-      </w:r>
-      <w:proofErr w:type="gramEnd"/>
-      <w:r>
-        <w:rPr>
-          <w:sz w:val="32"/>
-          <w:szCs w:val="32"/>
-        </w:rPr>
-        <w:t xml:space="preserve"> application where admin is responsible for creating timetable, granting permission to users. Teacher can raise issue regarding timetable by notif</w:t>
+        <w:t>It is a web based application where admin is responsible for creating timetable, granting permission to users. Teacher can raise issue regarding timetable by notif</w:t>
       </w:r>
       <w:r>
         <w:rPr>
@@ -817,7 +801,7 @@
     <w:lsdException w:name="Table Web 2" w:semiHidden="1" w:unhideWhenUsed="1"/>
     <w:lsdException w:name="Table Web 3" w:semiHidden="1" w:unhideWhenUsed="1"/>
     <w:lsdException w:name="Balloon Text" w:semiHidden="1" w:unhideWhenUsed="1"/>
-    <w:lsdException w:name="Table Grid" w:semiHidden="1" w:uiPriority="59" w:unhideWhenUsed="1"/>
+    <w:lsdException w:name="Table Grid" w:uiPriority="59"/>
     <w:lsdException w:name="Table Theme" w:semiHidden="1" w:unhideWhenUsed="1"/>
     <w:lsdException w:name="Placeholder Text" w:semiHidden="1"/>
     <w:lsdException w:name="No Spacing" w:uiPriority="1" w:qFormat="1"/>

</xml_diff>